<commit_message>
Gaussian Mixture Models Project
</commit_message>
<xml_diff>
--- a/Project Ideas.docx
+++ b/Project Ideas.docx
@@ -224,6 +224,132 @@
           <w:ilvl w:val="0"/>
           <w:numId w:val="3"/>
         </w:numPr>
+        <w:rPr>
+          <w:strike/>
+        </w:rPr>
+      </w:pPr>
+      <w:r>
+        <w:rPr>
+          <w:strike/>
+        </w:rPr>
+        <w:t>Dimensionality Reduction using PCA on timeseries data</w:t>
+      </w:r>
+      <w:r>
+        <w:rPr>
+          <w:strike/>
+        </w:rPr>
+        <w:t xml:space="preserve">: Apply </w:t>
+      </w:r>
+      <w:r>
+        <w:rPr>
+          <w:strike/>
+        </w:rPr>
+        <w:t xml:space="preserve">Principal Component Analysis </w:t>
+      </w:r>
+      <w:r>
+        <w:rPr>
+          <w:strike/>
+        </w:rPr>
+        <w:t>to reduce the dimensionality of high-dimensional datasets while preserving important information.</w:t>
+      </w:r>
+    </w:p>
+    <w:p>
+      <w:pPr>
+        <w:pStyle w:val="ListParagraph"/>
+        <w:numPr>
+          <w:ilvl w:val="0"/>
+          <w:numId w:val="3"/>
+        </w:numPr>
+        <w:rPr>
+          <w:strike/>
+        </w:rPr>
+      </w:pPr>
+      <w:r>
+        <w:rPr>
+          <w:strike/>
+        </w:rPr>
+        <w:t>House Price Prediction with Ridge Regression: Use Ridge Regression to predict house prices and prevent overfitting by regularizing the model.</w:t>
+      </w:r>
+    </w:p>
+    <w:p>
+      <w:pPr>
+        <w:pStyle w:val="ListParagraph"/>
+        <w:numPr>
+          <w:ilvl w:val="0"/>
+          <w:numId w:val="3"/>
+        </w:numPr>
+        <w:rPr>
+          <w:strike/>
+        </w:rPr>
+      </w:pPr>
+      <w:r>
+        <w:rPr>
+          <w:strike/>
+        </w:rPr>
+        <w:t>Lasso Regression for Feature Selection: Utilize Lasso Regression to perform feature selection and identify the most important variables in a dataset.</w:t>
+      </w:r>
+    </w:p>
+    <w:p>
+      <w:pPr>
+        <w:pStyle w:val="ListParagraph"/>
+        <w:numPr>
+          <w:ilvl w:val="0"/>
+          <w:numId w:val="3"/>
+        </w:numPr>
+        <w:rPr>
+          <w:strike/>
+        </w:rPr>
+      </w:pPr>
+      <w:r>
+        <w:rPr>
+          <w:strike/>
+        </w:rPr>
+        <w:t>Anomaly Detection</w:t>
+      </w:r>
+      <w:r>
+        <w:rPr>
+          <w:strike/>
+        </w:rPr>
+        <w:t xml:space="preserve"> </w:t>
+      </w:r>
+      <w:r>
+        <w:rPr>
+          <w:strike/>
+        </w:rPr>
+        <w:t xml:space="preserve">with Gaussian Mixture Models (GMM): </w:t>
+      </w:r>
+      <w:r>
+        <w:rPr>
+          <w:strike/>
+        </w:rPr>
+        <w:t>GMM can be applied to detect anomalies or outliers in data, especially in situations where the underlying distribution is complex and multimodal.</w:t>
+      </w:r>
+      <w:r>
+        <w:rPr>
+          <w:strike/>
+        </w:rPr>
+        <w:t xml:space="preserve"> </w:t>
+      </w:r>
+    </w:p>
+    <w:p>
+      <w:pPr>
+        <w:pStyle w:val="ListParagraph"/>
+        <w:numPr>
+          <w:ilvl w:val="0"/>
+          <w:numId w:val="3"/>
+        </w:numPr>
+      </w:pPr>
+      <w:r>
+        <w:t>AdaBoost for Facial Expression Classification: Apply AdaBoost to develop a model for classifying facial expressions based on images or video frames.</w:t>
+      </w:r>
+    </w:p>
+    <w:p>
+      <w:pPr>
+        <w:pStyle w:val="ListParagraph"/>
+        <w:numPr>
+          <w:ilvl w:val="0"/>
+          <w:numId w:val="3"/>
+        </w:numPr>
       </w:pPr>
       <w:r>
         <w:t>Vehicle detection and tracking for Autonomous Vehicles</w:t>
@@ -239,105 +365,34 @@
           <w:ilvl w:val="0"/>
           <w:numId w:val="3"/>
         </w:numPr>
-        <w:rPr>
-          <w:strike/>
-        </w:rPr>
-      </w:pPr>
-      <w:r>
-        <w:rPr>
-          <w:strike/>
-        </w:rPr>
-        <w:t>Dimensionality Reduction using PCA on timeseries data</w:t>
-      </w:r>
-      <w:r>
-        <w:rPr>
-          <w:strike/>
-        </w:rPr>
-        <w:t xml:space="preserve">: Apply </w:t>
-      </w:r>
-      <w:r>
-        <w:rPr>
-          <w:strike/>
-        </w:rPr>
-        <w:t xml:space="preserve">Principal Component Analysis </w:t>
-      </w:r>
-      <w:r>
-        <w:rPr>
-          <w:strike/>
-        </w:rPr>
-        <w:t>to reduce the dimensionality of high-dimensional datasets while preserving important information.</w:t>
-      </w:r>
-    </w:p>
-    <w:p>
-      <w:pPr>
-        <w:pStyle w:val="ListParagraph"/>
-        <w:numPr>
-          <w:ilvl w:val="0"/>
-          <w:numId w:val="3"/>
-        </w:numPr>
-        <w:rPr>
-          <w:strike/>
-        </w:rPr>
-      </w:pPr>
-      <w:r>
-        <w:rPr>
-          <w:strike/>
-        </w:rPr>
-        <w:t>House Price Prediction with Ridge Regression: Use Ridge Regression to predict house prices and prevent overfitting by regularizing the model.</w:t>
-      </w:r>
-    </w:p>
-    <w:p>
-      <w:pPr>
-        <w:pStyle w:val="ListParagraph"/>
-        <w:numPr>
-          <w:ilvl w:val="0"/>
-          <w:numId w:val="3"/>
-        </w:numPr>
-        <w:rPr>
-          <w:strike/>
-        </w:rPr>
-      </w:pPr>
-      <w:r>
-        <w:rPr>
-          <w:strike/>
-        </w:rPr>
-        <w:t>Lasso Regression for Feature Selection: Utilize Lasso Regression to perform feature selection and identify the most important variables in a dataset.</w:t>
-      </w:r>
-    </w:p>
-    <w:p>
-      <w:pPr>
-        <w:pStyle w:val="ListParagraph"/>
-        <w:numPr>
-          <w:ilvl w:val="0"/>
-          <w:numId w:val="3"/>
-        </w:numPr>
-      </w:pPr>
-      <w:r>
-        <w:t>Elastic Net for Regression: Apply Elastic Net, a combination of L1 and L2 regularization, for regression tasks that balance feature selection and coefficient shrinkage.</w:t>
-      </w:r>
-    </w:p>
-    <w:p>
-      <w:pPr>
-        <w:pStyle w:val="ListParagraph"/>
-        <w:numPr>
-          <w:ilvl w:val="0"/>
-          <w:numId w:val="3"/>
-        </w:numPr>
-      </w:pPr>
-      <w:r>
-        <w:t>Image Clustering with Gaussian Mixture Models (GMM): Use GMM to perform image clustering and identify groups of visually similar images.</w:t>
-      </w:r>
-    </w:p>
-    <w:p>
-      <w:pPr>
-        <w:pStyle w:val="ListParagraph"/>
-        <w:numPr>
-          <w:ilvl w:val="0"/>
-          <w:numId w:val="3"/>
-        </w:numPr>
-      </w:pPr>
-      <w:r>
-        <w:t>AdaBoost for Facial Expression Classification: Apply AdaBoost to develop a model for classifying facial expressions based on images or video frames.</w:t>
+      </w:pPr>
+      <w:proofErr w:type="spellStart"/>
+      <w:r>
+        <w:t>XGBoost</w:t>
+      </w:r>
+      <w:proofErr w:type="spellEnd"/>
+      <w:r>
+        <w:t xml:space="preserve"> (Extreme Gradient Boosting)</w:t>
+      </w:r>
+      <w:r>
+        <w:t xml:space="preserve"> </w:t>
+      </w:r>
+      <w:r>
+        <w:t>Click-Through Rate (CTR) Prediction</w:t>
+      </w:r>
+      <w:r>
+        <w:t>:</w:t>
+      </w:r>
+      <w:r>
+        <w:t xml:space="preserve"> </w:t>
+      </w:r>
+      <w:proofErr w:type="spellStart"/>
+      <w:r>
+        <w:t>XGBoost's</w:t>
+      </w:r>
+      <w:proofErr w:type="spellEnd"/>
+      <w:r>
+        <w:t xml:space="preserve"> ability to handle large-scale, high-dimensional data, and its capability to capture complex feature interactions make it an excellent choice for CTR prediction in online advertising.</w:t>
       </w:r>
     </w:p>
     <w:p/>
@@ -367,6 +422,7 @@
         </w:numPr>
       </w:pPr>
       <w:r>
+        <w:lastRenderedPageBreak/>
         <w:t>Sentiment Analysis using Recurrent Neural Networks (RNN): Apply RNN to perform sentiment analysis on text data, predicting positive or negative sentiment.</w:t>
       </w:r>
     </w:p>
@@ -379,7 +435,6 @@
         </w:numPr>
       </w:pPr>
       <w:r>
-        <w:lastRenderedPageBreak/>
         <w:t>Music Generation with Long Short-Term Memory (LSTM): Utilize LSTM networks to generate new music compositions.</w:t>
       </w:r>
     </w:p>

</xml_diff>

<commit_message>
LightGBM & XGBoost Project
</commit_message>
<xml_diff>
--- a/Project Ideas.docx
+++ b/Project Ideas.docx
@@ -365,6 +365,9 @@
       <w:r>
         <w:t xml:space="preserve"> with Support Vector Machines (SVM): Build a model using Support Vector Machines (SVM) to diagnose diseases based on medical data and patient symptoms.</w:t>
       </w:r>
+      <w:r>
+        <w:br/>
+      </w:r>
     </w:p>
     <w:p>
       <w:pPr>
@@ -373,39 +376,88 @@
           <w:ilvl w:val="0"/>
           <w:numId w:val="3"/>
         </w:numPr>
+        <w:rPr>
+          <w:b/>
+          <w:bCs/>
+          <w:i/>
+          <w:iCs/>
+          <w:u w:val="single"/>
+        </w:rPr>
+      </w:pPr>
+      <w:r>
+        <w:rPr>
+          <w:b/>
+          <w:bCs/>
+          <w:i/>
+          <w:iCs/>
+          <w:u w:val="single"/>
+        </w:rPr>
+        <w:t>(15+16 Same project, different models)</w:t>
+      </w:r>
+    </w:p>
+    <w:p>
+      <w:pPr>
+        <w:pStyle w:val="ListParagraph"/>
+        <w:numPr>
+          <w:ilvl w:val="0"/>
+          <w:numId w:val="3"/>
+        </w:numPr>
       </w:pPr>
       <w:proofErr w:type="spellStart"/>
       <w:r>
+        <w:rPr>
+          <w:u w:val="single"/>
+        </w:rPr>
+        <w:t>LightGBM</w:t>
+      </w:r>
+      <w:proofErr w:type="spellEnd"/>
+      <w:r>
+        <w:rPr>
+          <w:u w:val="single"/>
+        </w:rPr>
+        <w:t xml:space="preserve"> Click-Through Rate (CTR) Prediction</w:t>
+      </w:r>
+      <w:r>
+        <w:t>:</w:t>
+      </w:r>
+      <w:r>
+        <w:t xml:space="preserve"> Utilize </w:t>
+      </w:r>
+      <w:proofErr w:type="spellStart"/>
+      <w:r>
+        <w:t>LightGBM's</w:t>
+      </w:r>
+      <w:proofErr w:type="spellEnd"/>
+      <w:r>
+        <w:t xml:space="preserve"> efficient leaf-wise tree construction and native support for categorical features to build a high-accuracy model for predicting click-through rates in online advertising, enabling better ad targeting and user experience.</w:t>
+      </w:r>
+      <w:r>
+        <w:br/>
+      </w:r>
+      <w:proofErr w:type="spellStart"/>
+      <w:r>
+        <w:rPr>
+          <w:u w:val="single"/>
+        </w:rPr>
         <w:t>XGBoost</w:t>
       </w:r>
       <w:proofErr w:type="spellEnd"/>
       <w:r>
-        <w:t xml:space="preserve"> (Extreme Gradient Boosting)</w:t>
-      </w:r>
-      <w:r>
-        <w:t xml:space="preserve"> </w:t>
-      </w:r>
-      <w:r>
-        <w:t>Click-Through Rate (CTR) Prediction</w:t>
+        <w:rPr>
+          <w:u w:val="single"/>
+        </w:rPr>
+        <w:t xml:space="preserve"> Click-Through Rate (CTR) Prediction</w:t>
       </w:r>
       <w:r>
         <w:t>:</w:t>
       </w:r>
       <w:r>
-        <w:t xml:space="preserve"> </w:t>
-      </w:r>
-      <w:proofErr w:type="spellStart"/>
-      <w:r>
-        <w:t>XGBoost's</w:t>
-      </w:r>
-      <w:proofErr w:type="spellEnd"/>
-      <w:r>
-        <w:t xml:space="preserve"> ability to handle large-scale, high-dimensional data, and its capability to capture complex feature interactions make it an excellent choice for CTR prediction in online advertising.</w:t>
-      </w:r>
-    </w:p>
-    <w:p/>
-    <w:p>
-      <w:r>
+        <w:t xml:space="preserve"> XGBoost's ability to handle large-scale, high-dimensional data, and its capability to capture complex feature interactions make it an excellent choice for CTR prediction in online advertising.</w:t>
+      </w:r>
+    </w:p>
+    <w:p>
+      <w:r>
+        <w:lastRenderedPageBreak/>
         <w:t>Deep Learning Project Ideas:</w:t>
       </w:r>
     </w:p>
@@ -430,7 +482,6 @@
         </w:numPr>
       </w:pPr>
       <w:r>
-        <w:lastRenderedPageBreak/>
         <w:t>Sentiment Analysis using Recurrent Neural Networks (RNN): Apply RNN to perform sentiment analysis on text data, predicting positive or negative sentiment.</w:t>
       </w:r>
     </w:p>

</xml_diff>

<commit_message>
Algorithm Brief - Linear Regression
</commit_message>
<xml_diff>
--- a/Project Ideas.docx
+++ b/Project Ideas.docx
@@ -381,6 +381,7 @@
           <w:bCs/>
           <w:i/>
           <w:iCs/>
+          <w:strike/>
           <w:u w:val="single"/>
         </w:rPr>
       </w:pPr>
@@ -390,6 +391,7 @@
           <w:bCs/>
           <w:i/>
           <w:iCs/>
+          <w:strike/>
           <w:u w:val="single"/>
         </w:rPr>
         <w:t>(15+16 Same project, different models)</w:t>
@@ -406,6 +408,7 @@
       <w:proofErr w:type="spellStart"/>
       <w:r>
         <w:rPr>
+          <w:strike/>
           <w:u w:val="single"/>
         </w:rPr>
         <w:t>LightGBM</w:t>
@@ -413,30 +416,41 @@
       <w:proofErr w:type="spellEnd"/>
       <w:r>
         <w:rPr>
+          <w:strike/>
           <w:u w:val="single"/>
         </w:rPr>
         <w:t xml:space="preserve"> Click-Through Rate (CTR) Prediction</w:t>
       </w:r>
       <w:r>
-        <w:t>:</w:t>
-      </w:r>
-      <w:r>
-        <w:t xml:space="preserve"> Utilize </w:t>
+        <w:rPr>
+          <w:strike/>
+        </w:rPr>
+        <w:t xml:space="preserve">: Utilize </w:t>
       </w:r>
       <w:proofErr w:type="spellStart"/>
       <w:r>
+        <w:rPr>
+          <w:strike/>
+        </w:rPr>
         <w:t>LightGBM's</w:t>
       </w:r>
       <w:proofErr w:type="spellEnd"/>
       <w:r>
+        <w:rPr>
+          <w:strike/>
+        </w:rPr>
         <w:t xml:space="preserve"> efficient leaf-wise tree construction and native support for categorical features to build a high-accuracy model for predicting click-through rates in online advertising, enabling better ad targeting and user experience.</w:t>
       </w:r>
       <w:r>
+        <w:rPr>
+          <w:strike/>
+        </w:rPr>
         <w:br/>
       </w:r>
       <w:proofErr w:type="spellStart"/>
       <w:r>
         <w:rPr>
+          <w:strike/>
           <w:u w:val="single"/>
         </w:rPr>
         <w:t>XGBoost</w:t>
@@ -444,15 +458,16 @@
       <w:proofErr w:type="spellEnd"/>
       <w:r>
         <w:rPr>
+          <w:strike/>
           <w:u w:val="single"/>
         </w:rPr>
         <w:t xml:space="preserve"> Click-Through Rate (CTR) Prediction</w:t>
       </w:r>
       <w:r>
-        <w:t>:</w:t>
-      </w:r>
-      <w:r>
-        <w:t xml:space="preserve"> XGBoost's ability to handle large-scale, high-dimensional data, and its capability to capture complex feature interactions make it an excellent choice for CTR prediction in online advertising.</w:t>
+        <w:rPr>
+          <w:strike/>
+        </w:rPr>
+        <w:t>: XGBoost's ability to handle large-scale, high-dimensional data, and its capability to capture complex feature interactions make it an excellent choice for CTR prediction in online advertising.</w:t>
       </w:r>
     </w:p>
     <w:p>

</xml_diff>

<commit_message>
Algorithm Brief Apriori Algorithm
</commit_message>
<xml_diff>
--- a/Project Ideas.docx
+++ b/Project Ideas.docx
@@ -334,21 +334,7 @@
         <w:rPr>
           <w:strike/>
         </w:rPr>
-        <w:t xml:space="preserve">Market Basket Analysis for optimizing cross-selling and product recommendations in retail stores using </w:t>
-      </w:r>
-      <w:proofErr w:type="spellStart"/>
-      <w:r>
-        <w:rPr>
-          <w:strike/>
-        </w:rPr>
-        <w:t>Apriori</w:t>
-      </w:r>
-      <w:proofErr w:type="spellEnd"/>
-      <w:r>
-        <w:rPr>
-          <w:strike/>
-        </w:rPr>
-        <w:t xml:space="preserve"> algorithm.</w:t>
+        <w:t>Market Basket Analysis for optimizing cross-selling and product recommendations in retail stores using Apriori algorithm.</w:t>
       </w:r>
     </w:p>
     <w:p>
@@ -405,63 +391,31 @@
           <w:numId w:val="3"/>
         </w:numPr>
       </w:pPr>
-      <w:proofErr w:type="spellStart"/>
       <w:r>
         <w:rPr>
           <w:strike/>
           <w:u w:val="single"/>
         </w:rPr>
-        <w:t>LightGBM</w:t>
-      </w:r>
-      <w:proofErr w:type="spellEnd"/>
+        <w:t>LightGBM Click-Through Rate (CTR) Prediction</w:t>
+      </w:r>
+      <w:r>
+        <w:rPr>
+          <w:strike/>
+        </w:rPr>
+        <w:t>: Utilize LightGBM's efficient leaf-wise tree construction and native support for categorical features to build a high-accuracy model for predicting click-through rates in online advertising, enabling better ad targeting and user experience.</w:t>
+      </w:r>
+      <w:r>
+        <w:rPr>
+          <w:strike/>
+        </w:rPr>
+        <w:br/>
+      </w:r>
       <w:r>
         <w:rPr>
           <w:strike/>
           <w:u w:val="single"/>
         </w:rPr>
-        <w:t xml:space="preserve"> Click-Through Rate (CTR) Prediction</w:t>
-      </w:r>
-      <w:r>
-        <w:rPr>
-          <w:strike/>
-        </w:rPr>
-        <w:t xml:space="preserve">: Utilize </w:t>
-      </w:r>
-      <w:proofErr w:type="spellStart"/>
-      <w:r>
-        <w:rPr>
-          <w:strike/>
-        </w:rPr>
-        <w:t>LightGBM's</w:t>
-      </w:r>
-      <w:proofErr w:type="spellEnd"/>
-      <w:r>
-        <w:rPr>
-          <w:strike/>
-        </w:rPr>
-        <w:t xml:space="preserve"> efficient leaf-wise tree construction and native support for categorical features to build a high-accuracy model for predicting click-through rates in online advertising, enabling better ad targeting and user experience.</w:t>
-      </w:r>
-      <w:r>
-        <w:rPr>
-          <w:strike/>
-        </w:rPr>
-        <w:br/>
-      </w:r>
-      <w:proofErr w:type="spellStart"/>
-      <w:r>
-        <w:rPr>
-          <w:strike/>
-          <w:u w:val="single"/>
-        </w:rPr>
-        <w:t>XGBoost</w:t>
-      </w:r>
-      <w:proofErr w:type="spellEnd"/>
-      <w:r>
-        <w:rPr>
-          <w:strike/>
-          <w:u w:val="single"/>
-        </w:rPr>
-        <w:t xml:space="preserve"> Click-Through Rate (CTR) Prediction</w:t>
+        <w:t>XGBoost Click-Through Rate (CTR) Prediction</w:t>
       </w:r>
       <w:r>
         <w:rPr>
@@ -617,23 +571,7 @@
         </w:numPr>
       </w:pPr>
       <w:r>
-        <w:t>Facial Expression Recognition with Capsule Networks (</w:t>
-      </w:r>
-      <w:proofErr w:type="spellStart"/>
-      <w:r>
-        <w:t>CapsNet</w:t>
-      </w:r>
-      <w:proofErr w:type="spellEnd"/>
-      <w:r>
-        <w:t xml:space="preserve">): Apply </w:t>
-      </w:r>
-      <w:proofErr w:type="spellStart"/>
-      <w:r>
-        <w:t>CapsNet</w:t>
-      </w:r>
-      <w:proofErr w:type="spellEnd"/>
-      <w:r>
-        <w:t xml:space="preserve"> to classify facial expressions and emotions.</w:t>
+        <w:t>Facial Expression Recognition with Capsule Networks (CapsNet): Apply CapsNet to classify facial expressions and emotions.</w:t>
       </w:r>
     </w:p>
     <w:p>
@@ -1967,6 +1905,26 @@
 </a:theme>
 </file>
 
+<file path=word/webextensions/taskpanes.xml><?xml version="1.0" encoding="utf-8"?>
+<wetp:taskpanes xmlns:wetp="http://schemas.microsoft.com/office/webextensions/taskpanes/2010/11">
+  <wetp:taskpane dockstate="right" visibility="0" width="438" row="1">
+    <wetp:webextensionref xmlns:r="http://schemas.openxmlformats.org/officeDocument/2006/relationships" r:id="rId1"/>
+  </wetp:taskpane>
+</wetp:taskpanes>
+</file>
+
+<file path=word/webextensions/webextension1.xml><?xml version="1.0" encoding="utf-8"?>
+<we:webextension xmlns:we="http://schemas.microsoft.com/office/webextensions/webextension/2010/11" id="{325C1E9D-74A0-45D8-BAC1-B67E08867032}">
+  <we:reference id="wa104381909" version="3.12.0.0" store="en-US" storeType="OMEX"/>
+  <we:alternateReferences>
+    <we:reference id="wa104381909" version="3.12.0.0" store="" storeType="OMEX"/>
+  </we:alternateReferences>
+  <we:properties/>
+  <we:bindings/>
+  <we:snapshot xmlns:r="http://schemas.openxmlformats.org/officeDocument/2006/relationships"/>
+</we:webextension>
+</file>
+
 <file path=customXml/item1.xml><?xml version="1.0" encoding="utf-8"?>
 <b:Sources xmlns:b="http://schemas.openxmlformats.org/officeDocument/2006/bibliography" xmlns="http://schemas.openxmlformats.org/officeDocument/2006/bibliography" SelectedStyle="\APASixthEditionOfficeOnline.xsl" StyleName="APA" Version="6"/>
 </file>

</xml_diff>

<commit_message>
SVM Project Idea Update
</commit_message>
<xml_diff>
--- a/Project Ideas.docx
+++ b/Project Ideas.docx
@@ -3,6 +3,9 @@
 <w:document xmlns:wpc="http://schemas.microsoft.com/office/word/2010/wordprocessingCanvas" xmlns:cx="http://schemas.microsoft.com/office/drawing/2014/chartex" xmlns:cx1="http://schemas.microsoft.com/office/drawing/2015/9/8/chartex" xmlns:cx2="http://schemas.microsoft.com/office/drawing/2015/10/21/chartex" xmlns:cx3="http://schemas.microsoft.com/office/drawing/2016/5/9/chartex" xmlns:cx4="http://schemas.microsoft.com/office/drawing/2016/5/10/chartex" xmlns:cx5="http://schemas.microsoft.com/office/drawing/2016/5/11/chartex" xmlns:cx6="http://schemas.microsoft.com/office/drawing/2016/5/12/chartex" xmlns:cx7="http://schemas.microsoft.com/office/drawing/2016/5/13/chartex" xmlns:cx8="http://schemas.microsoft.com/office/drawing/2016/5/14/chartex" xmlns:mc="http://schemas.openxmlformats.org/markup-compatibility/2006" xmlns:aink="http://schemas.microsoft.com/office/drawing/2016/ink" xmlns:am3d="http://schemas.microsoft.com/office/drawing/2017/model3d" xmlns:o="urn:schemas-microsoft-com:office:office" xmlns:oel="http://schemas.microsoft.com/office/2019/extlst" xmlns:r="http://schemas.openxmlformats.org/officeDocument/2006/relationships" xmlns:m="http://schemas.openxmlformats.org/officeDocument/2006/math" xmlns:v="urn:schemas-microsoft-com:vml" xmlns:wp14="http://schemas.microsoft.com/office/word/2010/wordprocessingDrawing" xmlns:wp="http://schemas.openxmlformats.org/drawingml/2006/wordprocessingDrawing" xmlns:w10="urn:schemas-microsoft-com:office:word" xmlns:w="http://schemas.openxmlformats.org/wordprocessingml/2006/main" xmlns:w14="http://schemas.microsoft.com/office/word/2010/wordml" xmlns:w15="http://schemas.microsoft.com/office/word/2012/wordml" xmlns:w16cex="http://schemas.microsoft.com/office/word/2018/wordml/cex" xmlns:w16cid="http://schemas.microsoft.com/office/word/2016/wordml/cid" xmlns:w16="http://schemas.microsoft.com/office/word/2018/wordml" xmlns:w16sdtdh="http://schemas.microsoft.com/office/word/2020/wordml/sdtdatahash" xmlns:w16se="http://schemas.microsoft.com/office/word/2015/wordml/symex" xmlns:wpg="http://schemas.microsoft.com/office/word/2010/wordprocessingGroup" xmlns:wpi="http://schemas.microsoft.com/office/word/2010/wordprocessingInk" xmlns:wne="http://schemas.microsoft.com/office/word/2006/wordml" xmlns:wps="http://schemas.microsoft.com/office/word/2010/wordprocessingShape" mc:Ignorable="w14 w15 w16se w16cid w16 w16cex w16sdtdh wp14">
   <w:body>
     <w:p>
+      <w:pPr>
+        <w:ind w:left="720" w:hanging="720"/>
+      </w:pPr>
       <w:r>
         <w:t>Machine Learning Project Ideas:</w:t>
       </w:r>
@@ -346,10 +349,16 @@
         </w:numPr>
       </w:pPr>
       <w:r>
-        <w:t>Vehicle detection and tracking for Autonomous Vehicles</w:t>
-      </w:r>
-      <w:r>
-        <w:t xml:space="preserve"> with Support Vector Machines (SVM): Build a model using Support Vector Machines (SVM) to diagnose diseases based on medical data and patient symptoms.</w:t>
+        <w:t>Music Genre Classification</w:t>
+      </w:r>
+      <w:r>
+        <w:t xml:space="preserve"> </w:t>
+      </w:r>
+      <w:r>
+        <w:t xml:space="preserve">with Support Vector Machines (SVM): </w:t>
+      </w:r>
+      <w:r>
+        <w:t>Build a music recommendation system that classifies songs into genres based on audio features, enhancing music streaming platforms.</w:t>
       </w:r>
       <w:r>
         <w:br/>

</xml_diff>

<commit_message>
SVM Project Complete     + README.md update
</commit_message>
<xml_diff>
--- a/Project Ideas.docx
+++ b/Project Ideas.docx
@@ -347,20 +347,32 @@
           <w:ilvl w:val="0"/>
           <w:numId w:val="3"/>
         </w:numPr>
-      </w:pPr>
-      <w:r>
-        <w:t>Music Genre Classification</w:t>
-      </w:r>
-      <w:r>
-        <w:t xml:space="preserve"> </w:t>
-      </w:r>
-      <w:r>
+        <w:rPr>
+          <w:strike/>
+        </w:rPr>
+      </w:pPr>
+      <w:r>
+        <w:rPr>
+          <w:strike/>
+        </w:rPr>
+        <w:t xml:space="preserve">Music Genre Classification </w:t>
+      </w:r>
+      <w:r>
+        <w:rPr>
+          <w:strike/>
+        </w:rPr>
         <w:t xml:space="preserve">with Support Vector Machines (SVM): </w:t>
       </w:r>
       <w:r>
+        <w:rPr>
+          <w:strike/>
+        </w:rPr>
         <w:t>Build a music recommendation system that classifies songs into genres based on audio features, enhancing music streaming platforms.</w:t>
       </w:r>
       <w:r>
+        <w:rPr>
+          <w:strike/>
+        </w:rPr>
         <w:br/>
       </w:r>
     </w:p>

</xml_diff>

<commit_message>
CNN (Convolutional Neural Networks) Project
</commit_message>
<xml_diff>
--- a/Project Ideas.docx
+++ b/Project Ideas.docx
@@ -337,21 +337,7 @@
         <w:rPr>
           <w:strike/>
         </w:rPr>
-        <w:t xml:space="preserve">Market Basket Analysis for optimizing cross-selling and product recommendations in retail stores using </w:t>
-      </w:r>
-      <w:proofErr w:type="spellStart"/>
-      <w:r>
-        <w:rPr>
-          <w:strike/>
-        </w:rPr>
-        <w:t>Apriori</w:t>
-      </w:r>
-      <w:proofErr w:type="spellEnd"/>
-      <w:r>
-        <w:rPr>
-          <w:strike/>
-        </w:rPr>
-        <w:t xml:space="preserve"> algorithm.</w:t>
+        <w:t>Market Basket Analysis for optimizing cross-selling and product recommendations in retail stores using Apriori algorithm.</w:t>
       </w:r>
     </w:p>
     <w:p>
@@ -435,83 +421,37 @@
           <w:strike/>
         </w:rPr>
       </w:pPr>
-      <w:proofErr w:type="spellStart"/>
       <w:r>
         <w:rPr>
           <w:strike/>
           <w:u w:val="single"/>
         </w:rPr>
-        <w:t>LightGBM</w:t>
-      </w:r>
-      <w:proofErr w:type="spellEnd"/>
+        <w:t>LightGBM Click-Through Rate (CTR) Prediction</w:t>
+      </w:r>
+      <w:r>
+        <w:rPr>
+          <w:strike/>
+        </w:rPr>
+        <w:t>: Utilize LightGBM's efficient leaf-wise tree construction and native support for categorical features to build a high-accuracy model for predicting click-through rates in online advertising, enabling better ad targeting and user experience.</w:t>
+      </w:r>
+      <w:r>
+        <w:rPr>
+          <w:strike/>
+        </w:rPr>
+        <w:br/>
+      </w:r>
       <w:r>
         <w:rPr>
           <w:strike/>
           <w:u w:val="single"/>
         </w:rPr>
-        <w:t xml:space="preserve"> Click-Through Rate (CTR) Prediction</w:t>
-      </w:r>
-      <w:r>
-        <w:rPr>
-          <w:strike/>
-        </w:rPr>
-        <w:t xml:space="preserve">: Utilize </w:t>
-      </w:r>
-      <w:proofErr w:type="spellStart"/>
-      <w:r>
-        <w:rPr>
-          <w:strike/>
-        </w:rPr>
-        <w:t>LightGBM's</w:t>
-      </w:r>
-      <w:proofErr w:type="spellEnd"/>
-      <w:r>
-        <w:rPr>
-          <w:strike/>
-        </w:rPr>
-        <w:t xml:space="preserve"> efficient leaf-wise tree construction and native support for categorical features to build a high-accuracy model for predicting click-through rates in online advertising, enabling better ad targeting and user experience.</w:t>
-      </w:r>
-      <w:r>
-        <w:rPr>
-          <w:strike/>
-        </w:rPr>
-        <w:br/>
-      </w:r>
-      <w:proofErr w:type="spellStart"/>
-      <w:r>
-        <w:rPr>
-          <w:strike/>
-          <w:u w:val="single"/>
-        </w:rPr>
-        <w:t>XGBoost</w:t>
-      </w:r>
-      <w:proofErr w:type="spellEnd"/>
-      <w:r>
-        <w:rPr>
-          <w:strike/>
-          <w:u w:val="single"/>
-        </w:rPr>
-        <w:t xml:space="preserve"> Click-Through Rate (CTR) Prediction</w:t>
-      </w:r>
-      <w:r>
-        <w:rPr>
-          <w:strike/>
-        </w:rPr>
-        <w:t xml:space="preserve">: </w:t>
-      </w:r>
-      <w:proofErr w:type="spellStart"/>
-      <w:r>
-        <w:rPr>
-          <w:strike/>
-        </w:rPr>
-        <w:t>XGBoost's</w:t>
-      </w:r>
-      <w:proofErr w:type="spellEnd"/>
-      <w:r>
-        <w:rPr>
-          <w:strike/>
-        </w:rPr>
-        <w:t xml:space="preserve"> ability to handle large-scale, high-dimensional data, and its capability to capture complex feature interactions make it an excellent choice for CTR prediction in online advertising.</w:t>
+        <w:t>XGBoost Click-Through Rate (CTR) Prediction</w:t>
+      </w:r>
+      <w:r>
+        <w:rPr>
+          <w:strike/>
+        </w:rPr>
+        <w:t>: XGBoost's ability to handle large-scale, high-dimensional data, and its capability to capture complex feature interactions make it an excellent choice for CTR prediction in online advertising.</w:t>
       </w:r>
     </w:p>
     <w:p>
@@ -529,7 +469,16 @@
         </w:numPr>
       </w:pPr>
       <w:r>
-        <w:t>Image Recognition with Convolutional Neural Networks (CNN): Utilize CNN to develop a model for image recognition and classification tasks.</w:t>
+        <w:t xml:space="preserve">Image </w:t>
+      </w:r>
+      <w:r>
+        <w:t>C</w:t>
+      </w:r>
+      <w:r>
+        <w:t xml:space="preserve">lassification </w:t>
+      </w:r>
+      <w:r>
+        <w:t>with Convolutional Neural Networks (CNN): Utilize CNN to develop a model for image classification tasks.</w:t>
       </w:r>
     </w:p>
     <w:p>
@@ -661,23 +610,7 @@
         </w:numPr>
       </w:pPr>
       <w:r>
-        <w:t>Facial Expression Recognition with Capsule Networks (</w:t>
-      </w:r>
-      <w:proofErr w:type="spellStart"/>
-      <w:r>
-        <w:t>CapsNet</w:t>
-      </w:r>
-      <w:proofErr w:type="spellEnd"/>
-      <w:r>
-        <w:t xml:space="preserve">): Apply </w:t>
-      </w:r>
-      <w:proofErr w:type="spellStart"/>
-      <w:r>
-        <w:t>CapsNet</w:t>
-      </w:r>
-      <w:proofErr w:type="spellEnd"/>
-      <w:r>
-        <w:t xml:space="preserve"> to classify facial expressions and emotions.</w:t>
+        <w:t>Facial Expression Recognition with Capsule Networks (CapsNet): Apply CapsNet to classify facial expressions and emotions.</w:t>
       </w:r>
     </w:p>
     <w:p>

</xml_diff>